<commit_message>
New translations [template]  - deriv affiliate team - seminar - email 1.docx (German)
</commit_message>
<xml_diff>
--- a/public/email/crowdin/translations/de/[TEMPLATE]  - Deriv Affiliate team - seminar - EMAIL 1.docx
+++ b/public/email/crowdin/translations/de/[TEMPLATE]  - Deriv Affiliate team - seminar - EMAIL 1.docx
@@ -13,7 +13,7 @@
         <w:pStyle w:val="P68B1DB1-Normal1"/>
       </w:pPr>
       <w:r>
-        <w:t xml:space="preserve">ENGLISH / </w:t>
+        <w:t xml:space="preserve">ENGLISCH / </w:t>
       </w:r>
       <w:hyperlink w:anchor="p49jshfwap3b">
         <w:r>
@@ -21,7 +21,7 @@
             <w:color w:val="1155cc"/>
             <w:u w:val="single"/>
           </w:rPr>
-          <w:t>SPANISH</w:t>
+          <w:t>SPANISCH</w:t>
         </w:r>
       </w:hyperlink>
       <w:r>
@@ -33,7 +33,7 @@
             <w:color w:val="1155cc"/>
             <w:u w:val="single"/>
           </w:rPr>
-          <w:t xml:space="preserve">PORTUGUESE </w:t>
+          <w:t xml:space="preserve">PORTUGIESISCH </w:t>
         </w:r>
       </w:hyperlink>
       <w:r>
@@ -45,7 +45,7 @@
             <w:color w:val="1155cc"/>
             <w:u w:val="single"/>
           </w:rPr>
-          <w:t xml:space="preserve">FRENCH </w:t>
+          <w:t xml:space="preserve">FRANZÖSISCH </w:t>
         </w:r>
       </w:hyperlink>
       <w:r>
@@ -57,7 +57,7 @@
             <w:color w:val="1155cc"/>
             <w:u w:val="single"/>
           </w:rPr>
-          <w:t xml:space="preserve">VIETNAMESE </w:t>
+          <w:t xml:space="preserve">VIETNAMESISCH </w:t>
         </w:r>
       </w:hyperlink>
       <w:r>
@@ -69,7 +69,7 @@
             <w:color w:val="1155cc"/>
             <w:u w:val="single"/>
           </w:rPr>
-          <w:t>THAI</w:t>
+          <w:t>THAILÄNDISCH</w:t>
         </w:r>
       </w:hyperlink>
     </w:p>
@@ -182,11 +182,11 @@
               <w:rPr>
                 <w:b w:val="1"/>
               </w:rPr>
-              <w:t>Background:</w:t>
+              <w:t>Hintergrund:</w:t>
             </w:r>
             <w:r>
               <w:br w:type="textWrapping"/>
-              <w:t xml:space="preserve">This is an invitation for affiliates to a meeting in their country or city. This is the first email to go out </w:t>
+              <w:t xml:space="preserve">Dies ist eine Einladung für Mitgliedsorganisationen zu einem Treffen in ihrem Land oder ihrer Stadt. Dies ist die erste E-Mail, die verschickt wird </w:t>
             </w:r>
           </w:p>
         </w:tc>

</xml_diff>